<commit_message>
updated with location update
updated with location update
</commit_message>
<xml_diff>
--- a/SamsungEnterpriseEngineerExercise_Solution_AvdhootSaple.docx
+++ b/SamsungEnterpriseEngineerExercise_Solution_AvdhootSaple.docx
@@ -404,6 +404,14 @@
         </w:rPr>
         <w:t>the update interval is set to 10000 milliseconds</w:t>
       </w:r>
+      <w:r>
+        <w:rPr>
+          <w:rFonts w:ascii="Times New Roman" w:hAnsi="Times New Roman" w:cs="Times New Roman"/>
+          <w:sz w:val="24"/>
+          <w:szCs w:val="24"/>
+        </w:rPr>
+        <w:t>. I tested this by keeping the app active and driving  few miles away from my location.</w:t>
+      </w:r>
     </w:p>
     <w:p>
       <w:pPr>
@@ -595,6 +603,7 @@
           <w:sz w:val="24"/>
           <w:szCs w:val="24"/>
         </w:rPr>
+        <w:lastRenderedPageBreak/>
         <w:t>Email clients available on the mobile device are used to address one of the bonus question (share information about restaurant)</w:t>
       </w:r>
     </w:p>
@@ -617,7 +626,6 @@
           <w:sz w:val="24"/>
           <w:szCs w:val="24"/>
         </w:rPr>
-        <w:lastRenderedPageBreak/>
         <w:t>No other third party components (apart from the above) are being used.</w:t>
       </w:r>
     </w:p>
@@ -1083,6 +1091,7 @@
         <w:rPr>
           <w:noProof/>
         </w:rPr>
+        <w:lastRenderedPageBreak/>
         <w:drawing>
           <wp:inline distT="0" distB="0" distL="0" distR="0">
             <wp:extent cx="1482090" cy="2634826"/>
@@ -1684,8 +1693,8 @@
         </w:rPr>
         <w:drawing>
           <wp:inline distT="0" distB="0" distL="0" distR="0">
-            <wp:extent cx="2030730" cy="3610187"/>
-            <wp:effectExtent l="19050" t="0" r="7620" b="0"/>
+            <wp:extent cx="1939290" cy="3447627"/>
+            <wp:effectExtent l="19050" t="0" r="3810" b="0"/>
             <wp:docPr id="16" name="Picture 15" descr="Screenshot_2015-04-26-10-24-57.png"/>
             <wp:cNvGraphicFramePr>
               <a:graphicFrameLocks xmlns:a="http://schemas.openxmlformats.org/drawingml/2006/main" noChangeAspect="1"/>
@@ -1706,7 +1715,7 @@
                   <pic:spPr>
                     <a:xfrm>
                       <a:off x="0" y="0"/>
-                      <a:ext cx="2030730" cy="3610187"/>
+                      <a:ext cx="1939290" cy="3447627"/>
                     </a:xfrm>
                     <a:prstGeom prst="rect">
                       <a:avLst/>
@@ -1717,6 +1726,11 @@
             </a:graphic>
           </wp:inline>
         </w:drawing>
+      </w:r>
+    </w:p>
+    <w:p>
+      <w:r>
+        <w:t>7. As mentioned in the features section, location update is configured for every 10000 milliseconds, the list auto refreshes itself.</w:t>
       </w:r>
     </w:p>
     <w:sectPr>

</xml_diff>

<commit_message>
updated with github location
</commit_message>
<xml_diff>
--- a/SamsungEnterpriseEngineerExercise_Solution_AvdhootSaple.docx
+++ b/SamsungEnterpriseEngineerExercise_Solution_AvdhootSaple.docx
@@ -892,7 +892,7 @@
           <w:sz w:val="24"/>
           <w:szCs w:val="24"/>
         </w:rPr>
-        <w:t>dropbox</w:t>
+        <w:t>Github</w:t>
       </w:r>
       <w:proofErr w:type="spellEnd"/>
       <w:r>
@@ -903,6 +903,16 @@
         </w:rPr>
         <w:t xml:space="preserve"> location</w:t>
       </w:r>
+    </w:p>
+    <w:p>
+      <w:pPr>
+        <w:pStyle w:val="ListParagraph"/>
+        <w:rPr>
+          <w:rFonts w:ascii="Times New Roman" w:hAnsi="Times New Roman" w:cs="Times New Roman"/>
+          <w:sz w:val="24"/>
+          <w:szCs w:val="24"/>
+        </w:rPr>
+      </w:pPr>
     </w:p>
     <w:p>
       <w:pPr>
@@ -921,9 +931,37 @@
             <w:sz w:val="24"/>
             <w:szCs w:val="24"/>
           </w:rPr>
-          <w:t>https://www.dropbox.com/sh/wadnlf7novc95ip/AACiKMslqtnJUBerekr1jytOa?dl=0</w:t>
+          <w:t>https://github.com/asaple/Samsung</w:t>
+        </w:r>
+        <w:r>
+          <w:rPr>
+            <w:rStyle w:val="Hyperlink"/>
+            <w:rFonts w:ascii="Times New Roman" w:hAnsi="Times New Roman" w:cs="Times New Roman"/>
+            <w:sz w:val="24"/>
+            <w:szCs w:val="24"/>
+          </w:rPr>
+          <w:t>E</w:t>
+        </w:r>
+        <w:r>
+          <w:rPr>
+            <w:rStyle w:val="Hyperlink"/>
+            <w:rFonts w:ascii="Times New Roman" w:hAnsi="Times New Roman" w:cs="Times New Roman"/>
+            <w:sz w:val="24"/>
+            <w:szCs w:val="24"/>
+          </w:rPr>
+          <w:t>ntAvdhootsaple</w:t>
         </w:r>
       </w:hyperlink>
+    </w:p>
+    <w:p>
+      <w:pPr>
+        <w:pStyle w:val="ListParagraph"/>
+        <w:rPr>
+          <w:rFonts w:ascii="Times New Roman" w:hAnsi="Times New Roman" w:cs="Times New Roman"/>
+          <w:sz w:val="24"/>
+          <w:szCs w:val="24"/>
+        </w:rPr>
+      </w:pPr>
     </w:p>
     <w:p>
       <w:pPr>

</xml_diff>